<commit_message>
Commit #19 / Dia 10
</commit_message>
<xml_diff>
--- a/Informe.docx
+++ b/Informe.docx
@@ -686,6 +686,14 @@
     </w:p>
     <w:p>
       <w:pPr>
+        <w:rPr>
+          <w:rFonts w:ascii="Arial" w:hAnsi="Arial" w:cs="Arial"/>
+          <w:lang w:val="es-MX"/>
+        </w:rPr>
+      </w:pPr>
+    </w:p>
+    <w:p>
+      <w:pPr>
         <w:jc w:val="center"/>
         <w:rPr>
           <w:rFonts w:ascii="Arial" w:hAnsi="Arial" w:cs="Arial"/>
@@ -791,282 +799,7 @@
           <w:rFonts w:ascii="Arial" w:hAnsi="Arial" w:cs="Arial"/>
           <w:lang w:val="es-MX"/>
         </w:rPr>
-        <w:lastRenderedPageBreak/>
         <w:t>El informe irá creciendo conforme avance el progreso en el análisis y la escritura de código. De este modo, se añadirán exclusivamente ideas claras de lo realizado, a excepción del análisis sobre posibles soluciones. Además, se destinará una parte del informe para mostrar los avances diarios a modo de bitácora. El esquema mostrado previamente representa lo mencionado.</w:t>
-      </w:r>
-    </w:p>
-    <w:p>
-      <w:pPr>
-        <w:jc w:val="center"/>
-        <w:rPr>
-          <w:rFonts w:ascii="Arial" w:hAnsi="Arial" w:cs="Arial"/>
-          <w:b/>
-          <w:bCs/>
-          <w:lang w:val="es-MX"/>
-        </w:rPr>
-      </w:pPr>
-      <w:r>
-        <w:rPr>
-          <w:rFonts w:ascii="Arial" w:hAnsi="Arial" w:cs="Arial"/>
-          <w:b/>
-          <w:bCs/>
-          <w:lang w:val="es-MX"/>
-        </w:rPr>
-        <w:t>ANALISIS DEFINITIVO</w:t>
-      </w:r>
-    </w:p>
-    <w:p>
-      <w:pPr>
-        <w:rPr>
-          <w:rFonts w:ascii="Arial" w:hAnsi="Arial" w:cs="Arial"/>
-          <w:lang w:val="es-MX"/>
-        </w:rPr>
-      </w:pPr>
-      <w:r>
-        <w:rPr>
-          <w:rFonts w:ascii="Arial" w:hAnsi="Arial" w:cs="Arial"/>
-          <w:lang w:val="es-MX"/>
-        </w:rPr>
-        <w:tab/>
-      </w:r>
-      <w:r>
-        <w:rPr>
-          <w:rFonts w:ascii="Arial" w:hAnsi="Arial" w:cs="Arial"/>
-          <w:lang w:val="es-MX"/>
-        </w:rPr>
-        <w:tab/>
-      </w:r>
-      <w:r>
-        <w:rPr>
-          <w:rFonts w:ascii="Arial" w:hAnsi="Arial" w:cs="Arial"/>
-          <w:lang w:val="es-MX"/>
-        </w:rPr>
-        <w:tab/>
-        <w:t xml:space="preserve">//Que </w:t>
-      </w:r>
-      <w:r>
-        <w:rPr>
-          <w:rFonts w:ascii="Arial" w:hAnsi="Arial" w:cs="Arial"/>
-          <w:lang w:val="es-MX"/>
-        </w:rPr>
-        <w:t>entendió</w:t>
-      </w:r>
-      <w:r>
-        <w:rPr>
-          <w:rFonts w:ascii="Arial" w:hAnsi="Arial" w:cs="Arial"/>
-          <w:lang w:val="es-MX"/>
-        </w:rPr>
-        <w:t xml:space="preserve"> usted del problema una vez terminado</w:t>
-      </w:r>
-    </w:p>
-    <w:p>
-      <w:pPr>
-        <w:rPr>
-          <w:rFonts w:ascii="Arial" w:hAnsi="Arial" w:cs="Arial"/>
-          <w:lang w:val="es-MX"/>
-        </w:rPr>
-      </w:pPr>
-      <w:r>
-        <w:rPr>
-          <w:rFonts w:ascii="Arial" w:hAnsi="Arial" w:cs="Arial"/>
-          <w:lang w:val="es-MX"/>
-        </w:rPr>
-        <w:t>Mi análisis del desafío, después de casi 1 semana completa de trabajo y estar en su fase final, es que nos solicita un numero de estructuras M, las cuales estarán alineadas por su centro gracias a ciertas proporciones en relación a sus coordenadas. Estas serán manipuladas por ciertas funciones en base a una regla K, que indica una secuencia</w:t>
-      </w:r>
-      <w:r>
-        <w:rPr>
-          <w:rFonts w:ascii="Arial" w:hAnsi="Arial" w:cs="Arial"/>
-          <w:lang w:val="es-MX"/>
-        </w:rPr>
-        <w:t xml:space="preserve"> mayor – menor o viceversa</w:t>
-      </w:r>
-      <w:r>
-        <w:rPr>
-          <w:rFonts w:ascii="Arial" w:hAnsi="Arial" w:cs="Arial"/>
-          <w:lang w:val="es-MX"/>
-        </w:rPr>
-        <w:t xml:space="preserve"> a partir de una estructura M seleccionada, provocando así cambios en su tamaño </w:t>
-      </w:r>
-      <w:r>
-        <w:rPr>
-          <w:rFonts w:ascii="Arial" w:hAnsi="Arial" w:cs="Arial"/>
-          <w:lang w:val="es-MX"/>
-        </w:rPr>
-        <w:t>o</w:t>
-      </w:r>
-      <w:r>
-        <w:rPr>
-          <w:rFonts w:ascii="Arial" w:hAnsi="Arial" w:cs="Arial"/>
-          <w:lang w:val="es-MX"/>
-        </w:rPr>
-        <w:t xml:space="preserve"> rotaciones de algunas matrices para cumplir con las condiciones impuestas por K, permitiendo así, generar una configuración de apertura en la que todas las condiciones se cumplen.</w:t>
-      </w:r>
-    </w:p>
-    <w:p>
-      <w:pPr>
-        <w:rPr>
-          <w:rFonts w:ascii="Arial" w:hAnsi="Arial" w:cs="Arial"/>
-          <w:lang w:val="es-MX"/>
-        </w:rPr>
-      </w:pPr>
-      <w:r>
-        <w:rPr>
-          <w:rFonts w:ascii="Arial" w:hAnsi="Arial" w:cs="Arial"/>
-          <w:lang w:val="es-MX"/>
-        </w:rPr>
-        <w:t xml:space="preserve">Conforme progresaba el trabajo, mi forma de ver el problema cambio constantemente al visualizar los diferentes escenarios por los que podría pasar el programa durante la ejecución del código, sembrando constantemente dudas, las cuales serian tenidas o no en cuenta provocando cambios dentro del algoritmo. Funciones como </w:t>
-      </w:r>
-      <w:proofErr w:type="spellStart"/>
-      <w:r>
-        <w:rPr>
-          <w:rFonts w:ascii="Arial" w:hAnsi="Arial" w:cs="Arial"/>
-          <w:b/>
-          <w:bCs/>
-          <w:lang w:val="es-MX"/>
-        </w:rPr>
-        <w:t>Dimension</w:t>
-      </w:r>
-      <w:proofErr w:type="spellEnd"/>
-      <w:r>
-        <w:rPr>
-          <w:rFonts w:ascii="Arial" w:hAnsi="Arial" w:cs="Arial"/>
-          <w:b/>
-          <w:bCs/>
-          <w:lang w:val="es-MX"/>
-        </w:rPr>
-        <w:t xml:space="preserve"> </w:t>
-      </w:r>
-      <w:r>
-        <w:rPr>
-          <w:rFonts w:ascii="Arial" w:hAnsi="Arial" w:cs="Arial"/>
-          <w:lang w:val="es-MX"/>
-        </w:rPr>
-        <w:t>son un ejemplo claro de ello, ya que esta fue teni</w:t>
-      </w:r>
-      <w:r>
-        <w:rPr>
-          <w:rFonts w:ascii="Arial" w:hAnsi="Arial" w:cs="Arial"/>
-          <w:lang w:val="es-MX"/>
-        </w:rPr>
-        <w:t>d</w:t>
-      </w:r>
-      <w:r>
-        <w:rPr>
-          <w:rFonts w:ascii="Arial" w:hAnsi="Arial" w:cs="Arial"/>
-          <w:lang w:val="es-MX"/>
-        </w:rPr>
-        <w:t xml:space="preserve">a en cuenta al principio a raíz del análisis inicial del problema, pero </w:t>
-      </w:r>
-      <w:r>
-        <w:rPr>
-          <w:rFonts w:ascii="Arial" w:hAnsi="Arial" w:cs="Arial"/>
-          <w:lang w:val="es-MX"/>
-        </w:rPr>
-        <w:t>a medida que</w:t>
-      </w:r>
-      <w:r>
-        <w:rPr>
-          <w:rFonts w:ascii="Arial" w:hAnsi="Arial" w:cs="Arial"/>
-          <w:lang w:val="es-MX"/>
-        </w:rPr>
-        <w:t xml:space="preserve"> avanzaba y me asesoraba con el monitor</w:t>
-      </w:r>
-      <w:r>
-        <w:rPr>
-          <w:rFonts w:ascii="Arial" w:hAnsi="Arial" w:cs="Arial"/>
-          <w:lang w:val="es-MX"/>
-        </w:rPr>
-        <w:t>,</w:t>
-      </w:r>
-      <w:r>
-        <w:rPr>
-          <w:rFonts w:ascii="Arial" w:hAnsi="Arial" w:cs="Arial"/>
-          <w:lang w:val="es-MX"/>
-        </w:rPr>
-        <w:t xml:space="preserve"> decidí hacerla a un lado</w:t>
-      </w:r>
-      <w:r>
-        <w:rPr>
-          <w:rFonts w:ascii="Arial" w:hAnsi="Arial" w:cs="Arial"/>
-          <w:lang w:val="es-MX"/>
-        </w:rPr>
-        <w:t xml:space="preserve"> temporalmente</w:t>
-      </w:r>
-      <w:r>
-        <w:rPr>
-          <w:rFonts w:ascii="Arial" w:hAnsi="Arial" w:cs="Arial"/>
-          <w:lang w:val="es-MX"/>
-        </w:rPr>
-        <w:t xml:space="preserve"> a consecuencia de un análisis que podría decirse fue erróneo, </w:t>
-      </w:r>
-      <w:r>
-        <w:rPr>
-          <w:rFonts w:ascii="Arial" w:hAnsi="Arial" w:cs="Arial"/>
-          <w:lang w:val="es-MX"/>
-        </w:rPr>
-        <w:t>más</w:t>
-      </w:r>
-      <w:r>
-        <w:rPr>
-          <w:rFonts w:ascii="Arial" w:hAnsi="Arial" w:cs="Arial"/>
-          <w:lang w:val="es-MX"/>
-        </w:rPr>
-        <w:t xml:space="preserve"> </w:t>
-      </w:r>
-      <w:r>
-        <w:rPr>
-          <w:rFonts w:ascii="Arial" w:hAnsi="Arial" w:cs="Arial"/>
-          <w:lang w:val="es-MX"/>
-        </w:rPr>
-        <w:t>s</w:t>
-      </w:r>
-      <w:r>
-        <w:rPr>
-          <w:rFonts w:ascii="Arial" w:hAnsi="Arial" w:cs="Arial"/>
-          <w:lang w:val="es-MX"/>
-        </w:rPr>
-        <w:t>in embargo no lo es, ya</w:t>
-      </w:r>
-      <w:r>
-        <w:rPr>
-          <w:rFonts w:ascii="Arial" w:hAnsi="Arial" w:cs="Arial"/>
-          <w:lang w:val="es-MX"/>
-        </w:rPr>
-        <w:t xml:space="preserve"> que puede tratarse de una de las muchas posibles soluciones al desafío, donde puede haber una combinación de estructuras de datos en la cual sea imposible cumplir con las reglas generadas por K, sin importar cuantas veces rote las matrices.</w:t>
-      </w:r>
-    </w:p>
-    <w:p>
-      <w:pPr>
-        <w:rPr>
-          <w:rFonts w:ascii="Arial" w:hAnsi="Arial" w:cs="Arial"/>
-          <w:lang w:val="es-MX"/>
-        </w:rPr>
-      </w:pPr>
-      <w:r>
-        <w:rPr>
-          <w:rFonts w:ascii="Arial" w:hAnsi="Arial" w:cs="Arial"/>
-          <w:lang w:val="es-MX"/>
-        </w:rPr>
-        <w:lastRenderedPageBreak/>
-        <w:t xml:space="preserve">Al final, el segmento de código al que mas trabajo le dedique fue la función </w:t>
-      </w:r>
-      <w:proofErr w:type="spellStart"/>
-      <w:r>
-        <w:rPr>
-          <w:rFonts w:ascii="Arial" w:hAnsi="Arial" w:cs="Arial"/>
-          <w:b/>
-          <w:bCs/>
-          <w:lang w:val="es-MX"/>
-        </w:rPr>
-        <w:t>Locked</w:t>
-      </w:r>
-      <w:proofErr w:type="spellEnd"/>
-      <w:r>
-        <w:rPr>
-          <w:rFonts w:ascii="Arial" w:hAnsi="Arial" w:cs="Arial"/>
-          <w:lang w:val="es-MX"/>
-        </w:rPr>
-        <w:t xml:space="preserve"> como ya había previsto, conceptos como el de proporción y el cambio de tamaño para matrices en ciertos escenarios fueron clave para que cualquier matriz ingresada pudiera acoplarse a la configuración de apertura, esta y otras funciones construyeron, a mi parecer, un algoritmo capaz de que ante cualquier escenario, ser capaz de buscar siempre otro camino.</w:t>
       </w:r>
     </w:p>
     <w:p>
@@ -1403,6 +1136,7 @@
           <w:bCs/>
           <w:lang w:val="es-MX"/>
         </w:rPr>
+        <w:lastRenderedPageBreak/>
         <w:t>Rule_K</w:t>
       </w:r>
       <w:proofErr w:type="spellEnd"/>
@@ -1655,7 +1389,23 @@
           <w:rFonts w:ascii="Arial" w:hAnsi="Arial" w:cs="Arial"/>
           <w:lang w:val="es-MX"/>
         </w:rPr>
-        <w:t>Para su lógica me base mas que todo en los patrones de las posiciones y no de valores, ya que siempre va a ser un ciclo de 4 movimientos entre posiciones relacionadas con las esquinas de la matriz.</w:t>
+        <w:t xml:space="preserve">Para su lógica me base </w:t>
+      </w:r>
+      <w:proofErr w:type="spellStart"/>
+      <w:r>
+        <w:rPr>
+          <w:rFonts w:ascii="Arial" w:hAnsi="Arial" w:cs="Arial"/>
+          <w:lang w:val="es-MX"/>
+        </w:rPr>
+        <w:t>mas</w:t>
+      </w:r>
+      <w:proofErr w:type="spellEnd"/>
+      <w:r>
+        <w:rPr>
+          <w:rFonts w:ascii="Arial" w:hAnsi="Arial" w:cs="Arial"/>
+          <w:lang w:val="es-MX"/>
+        </w:rPr>
+        <w:t xml:space="preserve"> que todo en los patrones de las posiciones y no de valores, ya que siempre va a ser un ciclo de 4 movimientos entre posiciones relacionadas con las esquinas de la matriz.</w:t>
       </w:r>
     </w:p>
     <w:p>
@@ -1830,6 +1580,20 @@
     </w:p>
     <w:p>
       <w:pPr>
+        <w:pStyle w:val="Prrafodelista"/>
+        <w:ind w:left="1068" w:firstLine="0"/>
+        <w:rPr>
+          <w:rFonts w:ascii="Arial" w:hAnsi="Arial" w:cs="Arial"/>
+          <w:b/>
+          <w:bCs/>
+          <w:lang w:val="es-MX"/>
+        </w:rPr>
+      </w:pPr>
+    </w:p>
+    <w:p>
+      <w:pPr>
+        <w:pStyle w:val="Prrafodelista"/>
+        <w:ind w:left="1068" w:firstLine="0"/>
         <w:jc w:val="center"/>
         <w:rPr>
           <w:rFonts w:ascii="Arial" w:hAnsi="Arial" w:cs="Arial"/>
@@ -1845,6 +1609,182 @@
           <w:bCs/>
           <w:lang w:val="es-MX"/>
         </w:rPr>
+        <w:t>CONCLUSIONES</w:t>
+      </w:r>
+    </w:p>
+    <w:p>
+      <w:pPr>
+        <w:rPr>
+          <w:rFonts w:ascii="Arial" w:hAnsi="Arial" w:cs="Arial"/>
+          <w:lang w:val="es-MX"/>
+        </w:rPr>
+      </w:pPr>
+      <w:r>
+        <w:rPr>
+          <w:rFonts w:ascii="Arial" w:hAnsi="Arial" w:cs="Arial"/>
+          <w:lang w:val="es-MX"/>
+        </w:rPr>
+        <w:t xml:space="preserve">Mi análisis del desafío, después de casi 1 semana completa de trabajo y estar en su fase final, es que nos solicita un numero de estructuras M, las cuales estarán alineadas por su centro gracias a ciertas proporciones en relación a sus coordenadas. Estas serán manipuladas por ciertas funciones en base a una regla K, que indica una secuencia mayor – menor o viceversa a partir de una estructura M seleccionada, provocando así cambios en su tamaño o </w:t>
+      </w:r>
+      <w:r>
+        <w:rPr>
+          <w:rFonts w:ascii="Arial" w:hAnsi="Arial" w:cs="Arial"/>
+          <w:lang w:val="es-MX"/>
+        </w:rPr>
+        <w:lastRenderedPageBreak/>
+        <w:t>rotaciones de algunas matrices para cumplir con las condiciones impuestas por K, permitiendo así, generar una configuración de apertura en la que todas las condiciones se cumplen.</w:t>
+      </w:r>
+    </w:p>
+    <w:p>
+      <w:pPr>
+        <w:rPr>
+          <w:rFonts w:ascii="Arial" w:hAnsi="Arial" w:cs="Arial"/>
+          <w:lang w:val="es-MX"/>
+        </w:rPr>
+      </w:pPr>
+      <w:r>
+        <w:rPr>
+          <w:rFonts w:ascii="Arial" w:hAnsi="Arial" w:cs="Arial"/>
+          <w:lang w:val="es-MX"/>
+        </w:rPr>
+        <w:t xml:space="preserve">Conforme progresaba el trabajo, mi forma de ver el problema cambio constantemente al visualizar los diferentes escenarios por los que podría pasar el programa durante la ejecución del código, sembrando constantemente dudas, las cuales </w:t>
+      </w:r>
+      <w:proofErr w:type="spellStart"/>
+      <w:r>
+        <w:rPr>
+          <w:rFonts w:ascii="Arial" w:hAnsi="Arial" w:cs="Arial"/>
+          <w:lang w:val="es-MX"/>
+        </w:rPr>
+        <w:t>serian</w:t>
+      </w:r>
+      <w:proofErr w:type="spellEnd"/>
+      <w:r>
+        <w:rPr>
+          <w:rFonts w:ascii="Arial" w:hAnsi="Arial" w:cs="Arial"/>
+          <w:lang w:val="es-MX"/>
+        </w:rPr>
+        <w:t xml:space="preserve"> tenidas o no en cuenta provocando cambios dentro del algoritmo. Funciones como </w:t>
+      </w:r>
+      <w:proofErr w:type="spellStart"/>
+      <w:r>
+        <w:rPr>
+          <w:rFonts w:ascii="Arial" w:hAnsi="Arial" w:cs="Arial"/>
+          <w:b/>
+          <w:bCs/>
+          <w:lang w:val="es-MX"/>
+        </w:rPr>
+        <w:t>Dimension</w:t>
+      </w:r>
+      <w:proofErr w:type="spellEnd"/>
+      <w:r>
+        <w:rPr>
+          <w:rFonts w:ascii="Arial" w:hAnsi="Arial" w:cs="Arial"/>
+          <w:b/>
+          <w:bCs/>
+          <w:lang w:val="es-MX"/>
+        </w:rPr>
+        <w:t xml:space="preserve"> </w:t>
+      </w:r>
+      <w:r>
+        <w:rPr>
+          <w:rFonts w:ascii="Arial" w:hAnsi="Arial" w:cs="Arial"/>
+          <w:lang w:val="es-MX"/>
+        </w:rPr>
+        <w:t>son un ejemplo claro de ello, ya que esta fue tenida en cuenta al principio a raíz del análisis inicial del problema, pero a medida que avanzaba y me asesoraba con el monitor, decidí hacerla a un lado temporalmente a consecuencia de un análisis que podría decirse fue erróneo, más sin embargo no lo es, ya que puede tratarse de una de las muchas posibles soluciones al desafío, donde puede haber una combinación de estructuras de datos en la cual sea imposible cumplir con las reglas generadas por K, sin importar cuantas veces rote las matrices.</w:t>
+      </w:r>
+    </w:p>
+    <w:p>
+      <w:pPr>
+        <w:rPr>
+          <w:rFonts w:ascii="Arial" w:hAnsi="Arial" w:cs="Arial"/>
+          <w:lang w:val="es-MX"/>
+        </w:rPr>
+      </w:pPr>
+      <w:r>
+        <w:rPr>
+          <w:rFonts w:ascii="Arial" w:hAnsi="Arial" w:cs="Arial"/>
+          <w:lang w:val="es-MX"/>
+        </w:rPr>
+        <w:t>La planificación inicial fue fundamental al momento de codificar, ya que el orden seguido durante el desarrollo estuvo estrechamente ligado a la planificación. Por ejemplo, al final el segmento de código al que más dedicación le otorgué fue la función "</w:t>
+      </w:r>
+      <w:proofErr w:type="spellStart"/>
+      <w:r>
+        <w:rPr>
+          <w:rFonts w:ascii="Arial" w:hAnsi="Arial" w:cs="Arial"/>
+          <w:lang w:val="es-MX"/>
+        </w:rPr>
+        <w:t>Locked</w:t>
+      </w:r>
+      <w:proofErr w:type="spellEnd"/>
+      <w:r>
+        <w:rPr>
+          <w:rFonts w:ascii="Arial" w:hAnsi="Arial" w:cs="Arial"/>
+          <w:lang w:val="es-MX"/>
+        </w:rPr>
+        <w:t>", tal como había previsto. Conceptos como proporción y cambio de tamaño para matrices en ciertos escenarios resultaron clave para que cualquier matriz ingresada pudiera adaptarse a la configuración de apertura. Estas y otras funciones, desde mi punto de vista, conformaron un algoritmo capaz de buscar siempre una solución ante cualquier escenario.</w:t>
+      </w:r>
+    </w:p>
+    <w:p>
+      <w:pPr>
+        <w:pStyle w:val="Prrafodelista"/>
+        <w:ind w:left="1068" w:firstLine="0"/>
+        <w:rPr>
+          <w:rFonts w:ascii="Arial" w:hAnsi="Arial" w:cs="Arial"/>
+          <w:lang w:val="es-MX"/>
+        </w:rPr>
+      </w:pPr>
+    </w:p>
+    <w:p>
+      <w:pPr>
+        <w:jc w:val="center"/>
+        <w:rPr>
+          <w:rFonts w:ascii="Arial" w:hAnsi="Arial" w:cs="Arial"/>
+          <w:b/>
+          <w:bCs/>
+          <w:lang w:val="es-MX"/>
+        </w:rPr>
+      </w:pPr>
+    </w:p>
+    <w:p>
+      <w:pPr>
+        <w:jc w:val="center"/>
+        <w:rPr>
+          <w:rFonts w:ascii="Arial" w:hAnsi="Arial" w:cs="Arial"/>
+          <w:b/>
+          <w:bCs/>
+          <w:lang w:val="es-MX"/>
+        </w:rPr>
+      </w:pPr>
+    </w:p>
+    <w:p>
+      <w:pPr>
+        <w:jc w:val="center"/>
+        <w:rPr>
+          <w:rFonts w:ascii="Arial" w:hAnsi="Arial" w:cs="Arial"/>
+          <w:b/>
+          <w:bCs/>
+          <w:lang w:val="es-MX"/>
+        </w:rPr>
+      </w:pPr>
+    </w:p>
+    <w:p>
+      <w:pPr>
+        <w:jc w:val="center"/>
+        <w:rPr>
+          <w:rFonts w:ascii="Arial" w:hAnsi="Arial" w:cs="Arial"/>
+          <w:b/>
+          <w:bCs/>
+          <w:lang w:val="es-MX"/>
+        </w:rPr>
+      </w:pPr>
+      <w:r>
+        <w:rPr>
+          <w:rFonts w:ascii="Arial" w:hAnsi="Arial" w:cs="Arial"/>
+          <w:b/>
+          <w:bCs/>
+          <w:lang w:val="es-MX"/>
+        </w:rPr>
+        <w:lastRenderedPageBreak/>
         <w:t>AVANCES</w:t>
       </w:r>
     </w:p>
@@ -2000,15 +1940,7 @@
           <w:rFonts w:ascii="Arial" w:hAnsi="Arial" w:cs="Arial"/>
           <w:lang w:val="es-MX"/>
         </w:rPr>
-        <w:t xml:space="preserve"> según la </w:t>
-      </w:r>
-      <w:r>
-        <w:rPr>
-          <w:rFonts w:ascii="Arial" w:hAnsi="Arial" w:cs="Arial"/>
-          <w:lang w:val="es-MX"/>
-        </w:rPr>
-        <w:lastRenderedPageBreak/>
-        <w:t>posición de la matriz, en el cual se guarda el respectivo orden de cada una debido a su alta demanda dentro del códig</w:t>
+        <w:t xml:space="preserve"> según la posición de la matriz, en el cual se guarda el respectivo orden de cada una debido a su alta demanda dentro del códig</w:t>
       </w:r>
       <w:r>
         <w:rPr>
@@ -2184,6 +2116,7 @@
           <w:bCs/>
           <w:lang w:val="es-MX"/>
         </w:rPr>
+        <w:lastRenderedPageBreak/>
         <w:t>PROBLEMA</w:t>
       </w:r>
       <w:r>
@@ -2299,15 +2232,7 @@
           <w:rFonts w:ascii="Arial" w:hAnsi="Arial" w:cs="Arial"/>
           <w:lang w:val="es-MX"/>
         </w:rPr>
-        <w:t xml:space="preserve">, esto debido a la alta cantidad de escenarios </w:t>
-      </w:r>
-      <w:r>
-        <w:rPr>
-          <w:rFonts w:ascii="Arial" w:hAnsi="Arial" w:cs="Arial"/>
-          <w:lang w:val="es-MX"/>
-        </w:rPr>
-        <w:lastRenderedPageBreak/>
-        <w:t>en los que la posición seleccionada debe adaptarse a una matriz de mayor orden.</w:t>
+        <w:t>, esto debido a la alta cantidad de escenarios en los que la posición seleccionada debe adaptarse a una matriz de mayor orden.</w:t>
       </w:r>
     </w:p>
     <w:p>
@@ -2531,7 +2456,23 @@
           <w:rFonts w:ascii="Arial" w:hAnsi="Arial" w:cs="Arial"/>
           <w:lang w:val="es-MX"/>
         </w:rPr>
-        <w:t xml:space="preserve"> para las rotaciones de la matriz, esto debido a que al rotar 3 veces, todos sus valores fueron evaluados. En caso de que la otra matriz con la que se evaluó también realice esas 3 rotaciones, se da por hecho que no es posible cumplir con las condiciones que K me pide.  </w:t>
+        <w:t xml:space="preserve"> para las rotaciones de la matriz, esto debido a </w:t>
+      </w:r>
+      <w:proofErr w:type="gramStart"/>
+      <w:r>
+        <w:rPr>
+          <w:rFonts w:ascii="Arial" w:hAnsi="Arial" w:cs="Arial"/>
+          <w:lang w:val="es-MX"/>
+        </w:rPr>
+        <w:t>que</w:t>
+      </w:r>
+      <w:proofErr w:type="gramEnd"/>
+      <w:r>
+        <w:rPr>
+          <w:rFonts w:ascii="Arial" w:hAnsi="Arial" w:cs="Arial"/>
+          <w:lang w:val="es-MX"/>
+        </w:rPr>
+        <w:t xml:space="preserve"> al rotar 3 veces, todos sus valores fueron evaluados. En caso de que la otra matriz con la que se evaluó también realice esas 3 rotaciones, se da por hecho que no es posible cumplir con las condiciones que K me pide.  </w:t>
       </w:r>
     </w:p>
     <w:p>
@@ -2573,6 +2514,7 @@
           <w:bCs/>
           <w:lang w:val="es-MX"/>
         </w:rPr>
+        <w:lastRenderedPageBreak/>
         <w:t>Día 5</w:t>
       </w:r>
       <w:r>
@@ -2679,15 +2621,7 @@
           <w:rFonts w:ascii="Arial" w:hAnsi="Arial" w:cs="Arial"/>
           <w:lang w:val="es-MX"/>
         </w:rPr>
-        <w:t xml:space="preserve">en cuanto a su lógica y el anticipo a ciertos escenarios, por ejemplo, donde una matriz gira por completo y no se </w:t>
-      </w:r>
-      <w:r>
-        <w:rPr>
-          <w:rFonts w:ascii="Arial" w:hAnsi="Arial" w:cs="Arial"/>
-          <w:lang w:val="es-MX"/>
-        </w:rPr>
-        <w:lastRenderedPageBreak/>
-        <w:t xml:space="preserve">cumple la condición, la otra es la que va a girar, y si se vuelve a repetir este escenario, la matriz que </w:t>
+        <w:t xml:space="preserve">en cuanto a su lógica y el anticipo a ciertos escenarios, por ejemplo, donde una matriz gira por completo y no se cumple la condición, la otra es la que va a girar, y si se vuelve a repetir este escenario, la matriz que </w:t>
       </w:r>
       <w:proofErr w:type="spellStart"/>
       <w:r>
@@ -2946,6 +2880,7 @@
           <w:rFonts w:ascii="Arial" w:hAnsi="Arial" w:cs="Arial"/>
           <w:lang w:val="es-MX"/>
         </w:rPr>
+        <w:lastRenderedPageBreak/>
         <w:t>Se trabajó exclusivamente en el informe.</w:t>
       </w:r>
     </w:p>
@@ -3059,7 +2994,6 @@
           <w:bCs/>
           <w:lang w:val="es-MX"/>
         </w:rPr>
-        <w:lastRenderedPageBreak/>
         <w:t xml:space="preserve">PROBLEMA: </w:t>
       </w:r>
       <w:r>
@@ -3184,7 +3118,92 @@
           <w:rFonts w:ascii="Arial" w:hAnsi="Arial" w:cs="Arial"/>
           <w:lang w:val="es-MX"/>
         </w:rPr>
-        <w:t>Se modifico la parte de la secuencia, ahora el usuario podrá elegir a su gusto la secuencia entre matrices, no solo será intercalada sino que también podrá, por ejemplo, poner menor – menor.</w:t>
+        <w:t xml:space="preserve">Se modifico la parte de la secuencia, ahora el usuario podrá elegir a su gusto la secuencia entre matrices, no solo será </w:t>
+      </w:r>
+      <w:proofErr w:type="gramStart"/>
+      <w:r>
+        <w:rPr>
+          <w:rFonts w:ascii="Arial" w:hAnsi="Arial" w:cs="Arial"/>
+          <w:lang w:val="es-MX"/>
+        </w:rPr>
+        <w:t>intercalada</w:t>
+      </w:r>
+      <w:proofErr w:type="gramEnd"/>
+      <w:r>
+        <w:rPr>
+          <w:rFonts w:ascii="Arial" w:hAnsi="Arial" w:cs="Arial"/>
+          <w:lang w:val="es-MX"/>
+        </w:rPr>
+        <w:t xml:space="preserve"> sino que también podrá, por ejemplo, poner menor – menor.</w:t>
+      </w:r>
+    </w:p>
+    <w:p>
+      <w:pPr>
+        <w:pStyle w:val="Prrafodelista"/>
+        <w:numPr>
+          <w:ilvl w:val="0"/>
+          <w:numId w:val="13"/>
+        </w:numPr>
+        <w:rPr>
+          <w:rFonts w:ascii="Arial" w:hAnsi="Arial" w:cs="Arial"/>
+          <w:lang w:val="es-MX"/>
+        </w:rPr>
+      </w:pPr>
+      <w:r>
+        <w:rPr>
+          <w:rFonts w:ascii="Arial" w:hAnsi="Arial" w:cs="Arial"/>
+          <w:b/>
+          <w:bCs/>
+          <w:lang w:val="es-MX"/>
+        </w:rPr>
+        <w:t>Día 10:</w:t>
+      </w:r>
+    </w:p>
+    <w:p>
+      <w:pPr>
+        <w:pStyle w:val="Prrafodelista"/>
+        <w:numPr>
+          <w:ilvl w:val="0"/>
+          <w:numId w:val="21"/>
+        </w:numPr>
+        <w:rPr>
+          <w:rFonts w:ascii="Arial" w:hAnsi="Arial" w:cs="Arial"/>
+          <w:lang w:val="es-MX"/>
+        </w:rPr>
+      </w:pPr>
+      <w:r>
+        <w:rPr>
+          <w:rFonts w:ascii="Arial" w:hAnsi="Arial" w:cs="Arial"/>
+          <w:lang w:val="es-MX"/>
+        </w:rPr>
+        <w:t>Se corrigió el problema detectado en el día 8, fue un cambio muy pequeño, pero creo yo es de vital importancia.</w:t>
+      </w:r>
+    </w:p>
+    <w:p>
+      <w:pPr>
+        <w:pStyle w:val="Prrafodelista"/>
+        <w:numPr>
+          <w:ilvl w:val="0"/>
+          <w:numId w:val="20"/>
+        </w:numPr>
+        <w:rPr>
+          <w:rFonts w:ascii="Arial" w:hAnsi="Arial" w:cs="Arial"/>
+          <w:lang w:val="es-MX"/>
+        </w:rPr>
+      </w:pPr>
+      <w:r>
+        <w:rPr>
+          <w:rFonts w:ascii="Arial" w:hAnsi="Arial" w:cs="Arial"/>
+          <w:lang w:val="es-MX"/>
+        </w:rPr>
+        <w:t xml:space="preserve">Se </w:t>
+      </w:r>
+      <w:r>
+        <w:rPr>
+          <w:rFonts w:ascii="Arial" w:hAnsi="Arial" w:cs="Arial"/>
+          <w:lang w:val="es-MX"/>
+        </w:rPr>
+        <w:t>añadieron algunas cosas al informe, para así darlo por finalizado.</w:t>
       </w:r>
     </w:p>
     <w:p>
@@ -3793,6 +3812,119 @@
     </w:lvl>
   </w:abstractNum>
   <w:abstractNum w:abstractNumId="4" w15:restartNumberingAfterBreak="0">
+    <w:nsid w:val="16FE5313"/>
+    <w:multiLevelType w:val="hybridMultilevel"/>
+    <w:tmpl w:val="7444CF9E"/>
+    <w:lvl w:ilvl="0" w:tplc="240A0005">
+      <w:start w:val="1"/>
+      <w:numFmt w:val="bullet"/>
+      <w:lvlText w:val=""/>
+      <w:lvlJc w:val="left"/>
+      <w:pPr>
+        <w:ind w:left="1429" w:hanging="360"/>
+      </w:pPr>
+      <w:rPr>
+        <w:rFonts w:ascii="Wingdings" w:hAnsi="Wingdings" w:hint="default"/>
+      </w:rPr>
+    </w:lvl>
+    <w:lvl w:ilvl="1" w:tplc="240A0003" w:tentative="1">
+      <w:start w:val="1"/>
+      <w:numFmt w:val="bullet"/>
+      <w:lvlText w:val="o"/>
+      <w:lvlJc w:val="left"/>
+      <w:pPr>
+        <w:ind w:left="2149" w:hanging="360"/>
+      </w:pPr>
+      <w:rPr>
+        <w:rFonts w:ascii="Courier New" w:hAnsi="Courier New" w:cs="Courier New" w:hint="default"/>
+      </w:rPr>
+    </w:lvl>
+    <w:lvl w:ilvl="2" w:tplc="240A0005" w:tentative="1">
+      <w:start w:val="1"/>
+      <w:numFmt w:val="bullet"/>
+      <w:lvlText w:val=""/>
+      <w:lvlJc w:val="left"/>
+      <w:pPr>
+        <w:ind w:left="2869" w:hanging="360"/>
+      </w:pPr>
+      <w:rPr>
+        <w:rFonts w:ascii="Wingdings" w:hAnsi="Wingdings" w:hint="default"/>
+      </w:rPr>
+    </w:lvl>
+    <w:lvl w:ilvl="3" w:tplc="240A0001" w:tentative="1">
+      <w:start w:val="1"/>
+      <w:numFmt w:val="bullet"/>
+      <w:lvlText w:val=""/>
+      <w:lvlJc w:val="left"/>
+      <w:pPr>
+        <w:ind w:left="3589" w:hanging="360"/>
+      </w:pPr>
+      <w:rPr>
+        <w:rFonts w:ascii="Symbol" w:hAnsi="Symbol" w:hint="default"/>
+      </w:rPr>
+    </w:lvl>
+    <w:lvl w:ilvl="4" w:tplc="240A0003" w:tentative="1">
+      <w:start w:val="1"/>
+      <w:numFmt w:val="bullet"/>
+      <w:lvlText w:val="o"/>
+      <w:lvlJc w:val="left"/>
+      <w:pPr>
+        <w:ind w:left="4309" w:hanging="360"/>
+      </w:pPr>
+      <w:rPr>
+        <w:rFonts w:ascii="Courier New" w:hAnsi="Courier New" w:cs="Courier New" w:hint="default"/>
+      </w:rPr>
+    </w:lvl>
+    <w:lvl w:ilvl="5" w:tplc="240A0005" w:tentative="1">
+      <w:start w:val="1"/>
+      <w:numFmt w:val="bullet"/>
+      <w:lvlText w:val=""/>
+      <w:lvlJc w:val="left"/>
+      <w:pPr>
+        <w:ind w:left="5029" w:hanging="360"/>
+      </w:pPr>
+      <w:rPr>
+        <w:rFonts w:ascii="Wingdings" w:hAnsi="Wingdings" w:hint="default"/>
+      </w:rPr>
+    </w:lvl>
+    <w:lvl w:ilvl="6" w:tplc="240A0001" w:tentative="1">
+      <w:start w:val="1"/>
+      <w:numFmt w:val="bullet"/>
+      <w:lvlText w:val=""/>
+      <w:lvlJc w:val="left"/>
+      <w:pPr>
+        <w:ind w:left="5749" w:hanging="360"/>
+      </w:pPr>
+      <w:rPr>
+        <w:rFonts w:ascii="Symbol" w:hAnsi="Symbol" w:hint="default"/>
+      </w:rPr>
+    </w:lvl>
+    <w:lvl w:ilvl="7" w:tplc="240A0003" w:tentative="1">
+      <w:start w:val="1"/>
+      <w:numFmt w:val="bullet"/>
+      <w:lvlText w:val="o"/>
+      <w:lvlJc w:val="left"/>
+      <w:pPr>
+        <w:ind w:left="6469" w:hanging="360"/>
+      </w:pPr>
+      <w:rPr>
+        <w:rFonts w:ascii="Courier New" w:hAnsi="Courier New" w:cs="Courier New" w:hint="default"/>
+      </w:rPr>
+    </w:lvl>
+    <w:lvl w:ilvl="8" w:tplc="240A0005" w:tentative="1">
+      <w:start w:val="1"/>
+      <w:numFmt w:val="bullet"/>
+      <w:lvlText w:val=""/>
+      <w:lvlJc w:val="left"/>
+      <w:pPr>
+        <w:ind w:left="7189" w:hanging="360"/>
+      </w:pPr>
+      <w:rPr>
+        <w:rFonts w:ascii="Wingdings" w:hAnsi="Wingdings" w:hint="default"/>
+      </w:rPr>
+    </w:lvl>
+  </w:abstractNum>
+  <w:abstractNum w:abstractNumId="5" w15:restartNumberingAfterBreak="0">
     <w:nsid w:val="1F62338D"/>
     <w:multiLevelType w:val="hybridMultilevel"/>
     <w:tmpl w:val="CAD4D77E"/>
@@ -3905,7 +4037,7 @@
       </w:rPr>
     </w:lvl>
   </w:abstractNum>
-  <w:abstractNum w:abstractNumId="5" w15:restartNumberingAfterBreak="0">
+  <w:abstractNum w:abstractNumId="6" w15:restartNumberingAfterBreak="0">
     <w:nsid w:val="2597528E"/>
     <w:multiLevelType w:val="hybridMultilevel"/>
     <w:tmpl w:val="F84C3DC8"/>
@@ -4018,7 +4150,7 @@
       </w:rPr>
     </w:lvl>
   </w:abstractNum>
-  <w:abstractNum w:abstractNumId="6" w15:restartNumberingAfterBreak="0">
+  <w:abstractNum w:abstractNumId="7" w15:restartNumberingAfterBreak="0">
     <w:nsid w:val="26C20AE0"/>
     <w:multiLevelType w:val="hybridMultilevel"/>
     <w:tmpl w:val="E57EACA0"/>
@@ -4131,7 +4263,7 @@
       </w:rPr>
     </w:lvl>
   </w:abstractNum>
-  <w:abstractNum w:abstractNumId="7" w15:restartNumberingAfterBreak="0">
+  <w:abstractNum w:abstractNumId="8" w15:restartNumberingAfterBreak="0">
     <w:nsid w:val="278B3EB2"/>
     <w:multiLevelType w:val="hybridMultilevel"/>
     <w:tmpl w:val="129646E4"/>
@@ -4244,10 +4376,10 @@
       </w:rPr>
     </w:lvl>
   </w:abstractNum>
-  <w:abstractNum w:abstractNumId="8" w15:restartNumberingAfterBreak="0">
+  <w:abstractNum w:abstractNumId="9" w15:restartNumberingAfterBreak="0">
     <w:nsid w:val="28BF57DF"/>
     <w:multiLevelType w:val="hybridMultilevel"/>
-    <w:tmpl w:val="34923950"/>
+    <w:tmpl w:val="1BEEBC60"/>
     <w:lvl w:ilvl="0" w:tplc="240A0001">
       <w:start w:val="1"/>
       <w:numFmt w:val="bullet"/>
@@ -4260,90 +4392,90 @@
         <w:rFonts w:ascii="Symbol" w:hAnsi="Symbol" w:hint="default"/>
       </w:rPr>
     </w:lvl>
-    <w:lvl w:ilvl="1" w:tplc="240A0003">
+    <w:lvl w:ilvl="1" w:tplc="240A0005">
+      <w:start w:val="1"/>
+      <w:numFmt w:val="bullet"/>
+      <w:lvlText w:val=""/>
+      <w:lvlJc w:val="left"/>
+      <w:pPr>
+        <w:ind w:left="1788" w:hanging="360"/>
+      </w:pPr>
+      <w:rPr>
+        <w:rFonts w:ascii="Wingdings" w:hAnsi="Wingdings" w:hint="default"/>
+      </w:rPr>
+    </w:lvl>
+    <w:lvl w:ilvl="2" w:tplc="240A0005">
+      <w:start w:val="1"/>
+      <w:numFmt w:val="bullet"/>
+      <w:lvlText w:val=""/>
+      <w:lvlJc w:val="left"/>
+      <w:pPr>
+        <w:ind w:left="2508" w:hanging="360"/>
+      </w:pPr>
+      <w:rPr>
+        <w:rFonts w:ascii="Wingdings" w:hAnsi="Wingdings" w:hint="default"/>
+      </w:rPr>
+    </w:lvl>
+    <w:lvl w:ilvl="3" w:tplc="240A0001" w:tentative="1">
+      <w:start w:val="1"/>
+      <w:numFmt w:val="bullet"/>
+      <w:lvlText w:val=""/>
+      <w:lvlJc w:val="left"/>
+      <w:pPr>
+        <w:ind w:left="3228" w:hanging="360"/>
+      </w:pPr>
+      <w:rPr>
+        <w:rFonts w:ascii="Symbol" w:hAnsi="Symbol" w:hint="default"/>
+      </w:rPr>
+    </w:lvl>
+    <w:lvl w:ilvl="4" w:tplc="240A0003" w:tentative="1">
       <w:start w:val="1"/>
       <w:numFmt w:val="bullet"/>
       <w:lvlText w:val="o"/>
       <w:lvlJc w:val="left"/>
       <w:pPr>
-        <w:ind w:left="1788" w:hanging="360"/>
+        <w:ind w:left="3948" w:hanging="360"/>
       </w:pPr>
       <w:rPr>
         <w:rFonts w:ascii="Courier New" w:hAnsi="Courier New" w:cs="Courier New" w:hint="default"/>
       </w:rPr>
     </w:lvl>
-    <w:lvl w:ilvl="2" w:tplc="240A0005">
-      <w:start w:val="1"/>
-      <w:numFmt w:val="bullet"/>
-      <w:lvlText w:val=""/>
-      <w:lvlJc w:val="left"/>
-      <w:pPr>
-        <w:ind w:left="2508" w:hanging="360"/>
-      </w:pPr>
-      <w:rPr>
-        <w:rFonts w:ascii="Wingdings" w:hAnsi="Wingdings" w:hint="default"/>
-      </w:rPr>
-    </w:lvl>
-    <w:lvl w:ilvl="3" w:tplc="240A0001" w:tentative="1">
+    <w:lvl w:ilvl="5" w:tplc="240A0005" w:tentative="1">
+      <w:start w:val="1"/>
+      <w:numFmt w:val="bullet"/>
+      <w:lvlText w:val=""/>
+      <w:lvlJc w:val="left"/>
+      <w:pPr>
+        <w:ind w:left="4668" w:hanging="360"/>
+      </w:pPr>
+      <w:rPr>
+        <w:rFonts w:ascii="Wingdings" w:hAnsi="Wingdings" w:hint="default"/>
+      </w:rPr>
+    </w:lvl>
+    <w:lvl w:ilvl="6" w:tplc="240A0001" w:tentative="1">
       <w:start w:val="1"/>
       <w:numFmt w:val="bullet"/>
       <w:lvlText w:val=""/>
       <w:lvlJc w:val="left"/>
       <w:pPr>
-        <w:ind w:left="3228" w:hanging="360"/>
+        <w:ind w:left="5388" w:hanging="360"/>
       </w:pPr>
       <w:rPr>
         <w:rFonts w:ascii="Symbol" w:hAnsi="Symbol" w:hint="default"/>
       </w:rPr>
     </w:lvl>
-    <w:lvl w:ilvl="4" w:tplc="240A0003" w:tentative="1">
+    <w:lvl w:ilvl="7" w:tplc="240A0003" w:tentative="1">
       <w:start w:val="1"/>
       <w:numFmt w:val="bullet"/>
       <w:lvlText w:val="o"/>
       <w:lvlJc w:val="left"/>
       <w:pPr>
-        <w:ind w:left="3948" w:hanging="360"/>
+        <w:ind w:left="6108" w:hanging="360"/>
       </w:pPr>
       <w:rPr>
         <w:rFonts w:ascii="Courier New" w:hAnsi="Courier New" w:cs="Courier New" w:hint="default"/>
       </w:rPr>
     </w:lvl>
-    <w:lvl w:ilvl="5" w:tplc="240A0005" w:tentative="1">
-      <w:start w:val="1"/>
-      <w:numFmt w:val="bullet"/>
-      <w:lvlText w:val=""/>
-      <w:lvlJc w:val="left"/>
-      <w:pPr>
-        <w:ind w:left="4668" w:hanging="360"/>
-      </w:pPr>
-      <w:rPr>
-        <w:rFonts w:ascii="Wingdings" w:hAnsi="Wingdings" w:hint="default"/>
-      </w:rPr>
-    </w:lvl>
-    <w:lvl w:ilvl="6" w:tplc="240A0001" w:tentative="1">
-      <w:start w:val="1"/>
-      <w:numFmt w:val="bullet"/>
-      <w:lvlText w:val=""/>
-      <w:lvlJc w:val="left"/>
-      <w:pPr>
-        <w:ind w:left="5388" w:hanging="360"/>
-      </w:pPr>
-      <w:rPr>
-        <w:rFonts w:ascii="Symbol" w:hAnsi="Symbol" w:hint="default"/>
-      </w:rPr>
-    </w:lvl>
-    <w:lvl w:ilvl="7" w:tplc="240A0003" w:tentative="1">
-      <w:start w:val="1"/>
-      <w:numFmt w:val="bullet"/>
-      <w:lvlText w:val="o"/>
-      <w:lvlJc w:val="left"/>
-      <w:pPr>
-        <w:ind w:left="6108" w:hanging="360"/>
-      </w:pPr>
-      <w:rPr>
-        <w:rFonts w:ascii="Courier New" w:hAnsi="Courier New" w:cs="Courier New" w:hint="default"/>
-      </w:rPr>
-    </w:lvl>
     <w:lvl w:ilvl="8" w:tplc="240A0005" w:tentative="1">
       <w:start w:val="1"/>
       <w:numFmt w:val="bullet"/>
@@ -4357,7 +4489,7 @@
       </w:rPr>
     </w:lvl>
   </w:abstractNum>
-  <w:abstractNum w:abstractNumId="9" w15:restartNumberingAfterBreak="0">
+  <w:abstractNum w:abstractNumId="10" w15:restartNumberingAfterBreak="0">
     <w:nsid w:val="3A935D88"/>
     <w:multiLevelType w:val="hybridMultilevel"/>
     <w:tmpl w:val="E04C4674"/>
@@ -4470,7 +4602,7 @@
       </w:rPr>
     </w:lvl>
   </w:abstractNum>
-  <w:abstractNum w:abstractNumId="10" w15:restartNumberingAfterBreak="0">
+  <w:abstractNum w:abstractNumId="11" w15:restartNumberingAfterBreak="0">
     <w:nsid w:val="3A9F1F46"/>
     <w:multiLevelType w:val="hybridMultilevel"/>
     <w:tmpl w:val="CCA68D94"/>
@@ -4583,7 +4715,7 @@
       </w:rPr>
     </w:lvl>
   </w:abstractNum>
-  <w:abstractNum w:abstractNumId="11" w15:restartNumberingAfterBreak="0">
+  <w:abstractNum w:abstractNumId="12" w15:restartNumberingAfterBreak="0">
     <w:nsid w:val="48FE70F8"/>
     <w:multiLevelType w:val="hybridMultilevel"/>
     <w:tmpl w:val="5D2A89AA"/>
@@ -4696,7 +4828,7 @@
       </w:rPr>
     </w:lvl>
   </w:abstractNum>
-  <w:abstractNum w:abstractNumId="12" w15:restartNumberingAfterBreak="0">
+  <w:abstractNum w:abstractNumId="13" w15:restartNumberingAfterBreak="0">
     <w:nsid w:val="4961604C"/>
     <w:multiLevelType w:val="hybridMultilevel"/>
     <w:tmpl w:val="369EBE58"/>
@@ -4809,7 +4941,7 @@
       </w:rPr>
     </w:lvl>
   </w:abstractNum>
-  <w:abstractNum w:abstractNumId="13" w15:restartNumberingAfterBreak="0">
+  <w:abstractNum w:abstractNumId="14" w15:restartNumberingAfterBreak="0">
     <w:nsid w:val="4BE734A3"/>
     <w:multiLevelType w:val="hybridMultilevel"/>
     <w:tmpl w:val="3C7A6B80"/>
@@ -4922,7 +5054,7 @@
       </w:rPr>
     </w:lvl>
   </w:abstractNum>
-  <w:abstractNum w:abstractNumId="14" w15:restartNumberingAfterBreak="0">
+  <w:abstractNum w:abstractNumId="15" w15:restartNumberingAfterBreak="0">
     <w:nsid w:val="5DB5380D"/>
     <w:multiLevelType w:val="hybridMultilevel"/>
     <w:tmpl w:val="FE22F738"/>
@@ -5035,7 +5167,7 @@
       </w:rPr>
     </w:lvl>
   </w:abstractNum>
-  <w:abstractNum w:abstractNumId="15" w15:restartNumberingAfterBreak="0">
+  <w:abstractNum w:abstractNumId="16" w15:restartNumberingAfterBreak="0">
     <w:nsid w:val="61E445BC"/>
     <w:multiLevelType w:val="hybridMultilevel"/>
     <w:tmpl w:val="F3B63BB2"/>
@@ -5148,7 +5280,120 @@
       </w:rPr>
     </w:lvl>
   </w:abstractNum>
-  <w:abstractNum w:abstractNumId="16" w15:restartNumberingAfterBreak="0">
+  <w:abstractNum w:abstractNumId="17" w15:restartNumberingAfterBreak="0">
+    <w:nsid w:val="6B920B4B"/>
+    <w:multiLevelType w:val="hybridMultilevel"/>
+    <w:tmpl w:val="DF7A0FD8"/>
+    <w:lvl w:ilvl="0" w:tplc="240A0005">
+      <w:start w:val="1"/>
+      <w:numFmt w:val="bullet"/>
+      <w:lvlText w:val=""/>
+      <w:lvlJc w:val="left"/>
+      <w:pPr>
+        <w:ind w:left="1429" w:hanging="360"/>
+      </w:pPr>
+      <w:rPr>
+        <w:rFonts w:ascii="Wingdings" w:hAnsi="Wingdings" w:hint="default"/>
+      </w:rPr>
+    </w:lvl>
+    <w:lvl w:ilvl="1" w:tplc="240A0003" w:tentative="1">
+      <w:start w:val="1"/>
+      <w:numFmt w:val="bullet"/>
+      <w:lvlText w:val="o"/>
+      <w:lvlJc w:val="left"/>
+      <w:pPr>
+        <w:ind w:left="2149" w:hanging="360"/>
+      </w:pPr>
+      <w:rPr>
+        <w:rFonts w:ascii="Courier New" w:hAnsi="Courier New" w:cs="Courier New" w:hint="default"/>
+      </w:rPr>
+    </w:lvl>
+    <w:lvl w:ilvl="2" w:tplc="240A0005" w:tentative="1">
+      <w:start w:val="1"/>
+      <w:numFmt w:val="bullet"/>
+      <w:lvlText w:val=""/>
+      <w:lvlJc w:val="left"/>
+      <w:pPr>
+        <w:ind w:left="2869" w:hanging="360"/>
+      </w:pPr>
+      <w:rPr>
+        <w:rFonts w:ascii="Wingdings" w:hAnsi="Wingdings" w:hint="default"/>
+      </w:rPr>
+    </w:lvl>
+    <w:lvl w:ilvl="3" w:tplc="240A0001" w:tentative="1">
+      <w:start w:val="1"/>
+      <w:numFmt w:val="bullet"/>
+      <w:lvlText w:val=""/>
+      <w:lvlJc w:val="left"/>
+      <w:pPr>
+        <w:ind w:left="3589" w:hanging="360"/>
+      </w:pPr>
+      <w:rPr>
+        <w:rFonts w:ascii="Symbol" w:hAnsi="Symbol" w:hint="default"/>
+      </w:rPr>
+    </w:lvl>
+    <w:lvl w:ilvl="4" w:tplc="240A0003" w:tentative="1">
+      <w:start w:val="1"/>
+      <w:numFmt w:val="bullet"/>
+      <w:lvlText w:val="o"/>
+      <w:lvlJc w:val="left"/>
+      <w:pPr>
+        <w:ind w:left="4309" w:hanging="360"/>
+      </w:pPr>
+      <w:rPr>
+        <w:rFonts w:ascii="Courier New" w:hAnsi="Courier New" w:cs="Courier New" w:hint="default"/>
+      </w:rPr>
+    </w:lvl>
+    <w:lvl w:ilvl="5" w:tplc="240A0005" w:tentative="1">
+      <w:start w:val="1"/>
+      <w:numFmt w:val="bullet"/>
+      <w:lvlText w:val=""/>
+      <w:lvlJc w:val="left"/>
+      <w:pPr>
+        <w:ind w:left="5029" w:hanging="360"/>
+      </w:pPr>
+      <w:rPr>
+        <w:rFonts w:ascii="Wingdings" w:hAnsi="Wingdings" w:hint="default"/>
+      </w:rPr>
+    </w:lvl>
+    <w:lvl w:ilvl="6" w:tplc="240A0001" w:tentative="1">
+      <w:start w:val="1"/>
+      <w:numFmt w:val="bullet"/>
+      <w:lvlText w:val=""/>
+      <w:lvlJc w:val="left"/>
+      <w:pPr>
+        <w:ind w:left="5749" w:hanging="360"/>
+      </w:pPr>
+      <w:rPr>
+        <w:rFonts w:ascii="Symbol" w:hAnsi="Symbol" w:hint="default"/>
+      </w:rPr>
+    </w:lvl>
+    <w:lvl w:ilvl="7" w:tplc="240A0003" w:tentative="1">
+      <w:start w:val="1"/>
+      <w:numFmt w:val="bullet"/>
+      <w:lvlText w:val="o"/>
+      <w:lvlJc w:val="left"/>
+      <w:pPr>
+        <w:ind w:left="6469" w:hanging="360"/>
+      </w:pPr>
+      <w:rPr>
+        <w:rFonts w:ascii="Courier New" w:hAnsi="Courier New" w:cs="Courier New" w:hint="default"/>
+      </w:rPr>
+    </w:lvl>
+    <w:lvl w:ilvl="8" w:tplc="240A0005" w:tentative="1">
+      <w:start w:val="1"/>
+      <w:numFmt w:val="bullet"/>
+      <w:lvlText w:val=""/>
+      <w:lvlJc w:val="left"/>
+      <w:pPr>
+        <w:ind w:left="7189" w:hanging="360"/>
+      </w:pPr>
+      <w:rPr>
+        <w:rFonts w:ascii="Wingdings" w:hAnsi="Wingdings" w:hint="default"/>
+      </w:rPr>
+    </w:lvl>
+  </w:abstractNum>
+  <w:abstractNum w:abstractNumId="18" w15:restartNumberingAfterBreak="0">
     <w:nsid w:val="6EB84F75"/>
     <w:multiLevelType w:val="hybridMultilevel"/>
     <w:tmpl w:val="6DEC8AEE"/>
@@ -5261,7 +5506,7 @@
       </w:rPr>
     </w:lvl>
   </w:abstractNum>
-  <w:abstractNum w:abstractNumId="17" w15:restartNumberingAfterBreak="0">
+  <w:abstractNum w:abstractNumId="19" w15:restartNumberingAfterBreak="0">
     <w:nsid w:val="6EC00E56"/>
     <w:multiLevelType w:val="hybridMultilevel"/>
     <w:tmpl w:val="3A94C144"/>
@@ -5374,7 +5619,7 @@
       </w:rPr>
     </w:lvl>
   </w:abstractNum>
-  <w:abstractNum w:abstractNumId="18" w15:restartNumberingAfterBreak="0">
+  <w:abstractNum w:abstractNumId="20" w15:restartNumberingAfterBreak="0">
     <w:nsid w:val="6F2E749B"/>
     <w:multiLevelType w:val="hybridMultilevel"/>
     <w:tmpl w:val="DC5E843E"/>
@@ -5488,10 +5733,10 @@
     </w:lvl>
   </w:abstractNum>
   <w:num w:numId="1" w16cid:durableId="578637363">
-    <w:abstractNumId w:val="9"/>
+    <w:abstractNumId w:val="10"/>
   </w:num>
   <w:num w:numId="2" w16cid:durableId="2134253330">
-    <w:abstractNumId w:val="10"/>
+    <w:abstractNumId w:val="11"/>
   </w:num>
   <w:num w:numId="3" w16cid:durableId="1859390498">
     <w:abstractNumId w:val="3"/>
@@ -5500,49 +5745,55 @@
     <w:abstractNumId w:val="0"/>
   </w:num>
   <w:num w:numId="5" w16cid:durableId="1688674385">
-    <w:abstractNumId w:val="18"/>
+    <w:abstractNumId w:val="20"/>
   </w:num>
   <w:num w:numId="6" w16cid:durableId="407532768">
     <w:abstractNumId w:val="1"/>
   </w:num>
   <w:num w:numId="7" w16cid:durableId="539785421">
-    <w:abstractNumId w:val="6"/>
+    <w:abstractNumId w:val="7"/>
   </w:num>
   <w:num w:numId="8" w16cid:durableId="914431929">
-    <w:abstractNumId w:val="7"/>
+    <w:abstractNumId w:val="8"/>
   </w:num>
   <w:num w:numId="9" w16cid:durableId="1406877098">
+    <w:abstractNumId w:val="15"/>
+  </w:num>
+  <w:num w:numId="10" w16cid:durableId="1774208897">
+    <w:abstractNumId w:val="16"/>
+  </w:num>
+  <w:num w:numId="11" w16cid:durableId="1480079285">
     <w:abstractNumId w:val="14"/>
   </w:num>
-  <w:num w:numId="10" w16cid:durableId="1774208897">
-    <w:abstractNumId w:val="15"/>
+  <w:num w:numId="12" w16cid:durableId="453518934">
+    <w:abstractNumId w:val="19"/>
   </w:num>
-  <w:num w:numId="11" w16cid:durableId="1480079285">
+  <w:num w:numId="13" w16cid:durableId="2116364754">
+    <w:abstractNumId w:val="9"/>
+  </w:num>
+  <w:num w:numId="14" w16cid:durableId="2024161212">
     <w:abstractNumId w:val="13"/>
   </w:num>
-  <w:num w:numId="12" w16cid:durableId="453518934">
-    <w:abstractNumId w:val="17"/>
-  </w:num>
-  <w:num w:numId="13" w16cid:durableId="2116364754">
-    <w:abstractNumId w:val="8"/>
-  </w:num>
-  <w:num w:numId="14" w16cid:durableId="2024161212">
-    <w:abstractNumId w:val="12"/>
-  </w:num>
   <w:num w:numId="15" w16cid:durableId="1240411371">
-    <w:abstractNumId w:val="16"/>
+    <w:abstractNumId w:val="18"/>
   </w:num>
   <w:num w:numId="16" w16cid:durableId="428158706">
-    <w:abstractNumId w:val="11"/>
+    <w:abstractNumId w:val="12"/>
   </w:num>
   <w:num w:numId="17" w16cid:durableId="560872912">
     <w:abstractNumId w:val="2"/>
   </w:num>
   <w:num w:numId="18" w16cid:durableId="1982732847">
+    <w:abstractNumId w:val="6"/>
+  </w:num>
+  <w:num w:numId="19" w16cid:durableId="481776549">
     <w:abstractNumId w:val="5"/>
   </w:num>
-  <w:num w:numId="19" w16cid:durableId="481776549">
+  <w:num w:numId="20" w16cid:durableId="606428857">
     <w:abstractNumId w:val="4"/>
+  </w:num>
+  <w:num w:numId="21" w16cid:durableId="2096434682">
+    <w:abstractNumId w:val="17"/>
   </w:num>
 </w:numbering>
 </file>

</xml_diff>

<commit_message>
Commit #25 / Dia 12 / Actualizacion main en Informe y Codigo
</commit_message>
<xml_diff>
--- a/Informe.docx
+++ b/Informe.docx
@@ -2456,23 +2456,7 @@
           <w:rFonts w:ascii="Arial" w:hAnsi="Arial" w:cs="Arial"/>
           <w:lang w:val="es-MX"/>
         </w:rPr>
-        <w:t xml:space="preserve"> para las rotaciones de la matriz, esto debido a </w:t>
-      </w:r>
-      <w:proofErr w:type="gramStart"/>
-      <w:r>
-        <w:rPr>
-          <w:rFonts w:ascii="Arial" w:hAnsi="Arial" w:cs="Arial"/>
-          <w:lang w:val="es-MX"/>
-        </w:rPr>
-        <w:t>que</w:t>
-      </w:r>
-      <w:proofErr w:type="gramEnd"/>
-      <w:r>
-        <w:rPr>
-          <w:rFonts w:ascii="Arial" w:hAnsi="Arial" w:cs="Arial"/>
-          <w:lang w:val="es-MX"/>
-        </w:rPr>
-        <w:t xml:space="preserve"> al rotar 3 veces, todos sus valores fueron evaluados. En caso de que la otra matriz con la que se evaluó también realice esas 3 rotaciones, se da por hecho que no es posible cumplir con las condiciones que K me pide.  </w:t>
+        <w:t xml:space="preserve"> para las rotaciones de la matriz, esto debido a que al rotar 3 veces, todos sus valores fueron evaluados. En caso de que la otra matriz con la que se evaluó también realice esas 3 rotaciones, se da por hecho que no es posible cumplir con las condiciones que K me pide.  </w:t>
       </w:r>
     </w:p>
     <w:p>
@@ -3118,23 +3102,7 @@
           <w:rFonts w:ascii="Arial" w:hAnsi="Arial" w:cs="Arial"/>
           <w:lang w:val="es-MX"/>
         </w:rPr>
-        <w:t xml:space="preserve">Se modifico la parte de la secuencia, ahora el usuario podrá elegir a su gusto la secuencia entre matrices, no solo será </w:t>
-      </w:r>
-      <w:proofErr w:type="gramStart"/>
-      <w:r>
-        <w:rPr>
-          <w:rFonts w:ascii="Arial" w:hAnsi="Arial" w:cs="Arial"/>
-          <w:lang w:val="es-MX"/>
-        </w:rPr>
-        <w:t>intercalada</w:t>
-      </w:r>
-      <w:proofErr w:type="gramEnd"/>
-      <w:r>
-        <w:rPr>
-          <w:rFonts w:ascii="Arial" w:hAnsi="Arial" w:cs="Arial"/>
-          <w:lang w:val="es-MX"/>
-        </w:rPr>
-        <w:t xml:space="preserve"> sino que también podrá, por ejemplo, poner menor – menor.</w:t>
+        <w:t>Se modifico la parte de la secuencia, ahora el usuario podrá elegir a su gusto la secuencia entre matrices, no solo será intercalada sino que también podrá, por ejemplo, poner menor – menor.</w:t>
       </w:r>
     </w:p>
     <w:p>
@@ -3204,6 +3172,127 @@
           <w:lang w:val="es-MX"/>
         </w:rPr>
         <w:t>añadieron algunas cosas al informe, para así darlo por finalizado.</w:t>
+      </w:r>
+    </w:p>
+    <w:p>
+      <w:pPr>
+        <w:pStyle w:val="Prrafodelista"/>
+        <w:numPr>
+          <w:ilvl w:val="0"/>
+          <w:numId w:val="13"/>
+        </w:numPr>
+        <w:rPr>
+          <w:rFonts w:ascii="Arial" w:hAnsi="Arial" w:cs="Arial"/>
+          <w:lang w:val="es-MX"/>
+        </w:rPr>
+      </w:pPr>
+      <w:r>
+        <w:rPr>
+          <w:rFonts w:ascii="Arial" w:hAnsi="Arial" w:cs="Arial"/>
+          <w:b/>
+          <w:bCs/>
+          <w:lang w:val="es-MX"/>
+        </w:rPr>
+        <w:t>Día 11</w:t>
+      </w:r>
+      <w:r>
+        <w:rPr>
+          <w:rFonts w:ascii="Arial" w:hAnsi="Arial" w:cs="Arial"/>
+          <w:lang w:val="es-MX"/>
+        </w:rPr>
+        <w:t>:</w:t>
+      </w:r>
+    </w:p>
+    <w:p>
+      <w:pPr>
+        <w:pStyle w:val="Prrafodelista"/>
+        <w:numPr>
+          <w:ilvl w:val="0"/>
+          <w:numId w:val="20"/>
+        </w:numPr>
+        <w:rPr>
+          <w:rFonts w:ascii="Arial" w:hAnsi="Arial" w:cs="Arial"/>
+          <w:lang w:val="es-MX"/>
+        </w:rPr>
+      </w:pPr>
+      <w:r>
+        <w:rPr>
+          <w:rFonts w:ascii="Arial" w:hAnsi="Arial" w:cs="Arial"/>
+          <w:lang w:val="es-MX"/>
+        </w:rPr>
+        <w:t>Sin cambios.</w:t>
+      </w:r>
+    </w:p>
+    <w:p>
+      <w:pPr>
+        <w:ind w:left="708" w:firstLine="0"/>
+        <w:rPr>
+          <w:rFonts w:ascii="Arial" w:hAnsi="Arial" w:cs="Arial"/>
+          <w:b/>
+          <w:bCs/>
+          <w:lang w:val="es-MX"/>
+        </w:rPr>
+      </w:pPr>
+    </w:p>
+    <w:p>
+      <w:pPr>
+        <w:ind w:firstLine="0"/>
+        <w:rPr>
+          <w:rFonts w:ascii="Arial" w:hAnsi="Arial" w:cs="Arial"/>
+          <w:b/>
+          <w:bCs/>
+          <w:lang w:val="es-MX"/>
+        </w:rPr>
+      </w:pPr>
+    </w:p>
+    <w:p>
+      <w:pPr>
+        <w:pStyle w:val="Prrafodelista"/>
+        <w:numPr>
+          <w:ilvl w:val="0"/>
+          <w:numId w:val="13"/>
+        </w:numPr>
+        <w:rPr>
+          <w:rFonts w:ascii="Arial" w:hAnsi="Arial" w:cs="Arial"/>
+          <w:lang w:val="es-MX"/>
+        </w:rPr>
+      </w:pPr>
+      <w:r>
+        <w:rPr>
+          <w:rFonts w:ascii="Arial" w:hAnsi="Arial" w:cs="Arial"/>
+          <w:b/>
+          <w:bCs/>
+          <w:lang w:val="es-MX"/>
+        </w:rPr>
+        <w:lastRenderedPageBreak/>
+        <w:t>Día 12</w:t>
+      </w:r>
+      <w:r>
+        <w:rPr>
+          <w:rFonts w:ascii="Arial" w:hAnsi="Arial" w:cs="Arial"/>
+          <w:lang w:val="es-MX"/>
+        </w:rPr>
+        <w:t>:</w:t>
+      </w:r>
+    </w:p>
+    <w:p>
+      <w:pPr>
+        <w:pStyle w:val="Prrafodelista"/>
+        <w:numPr>
+          <w:ilvl w:val="0"/>
+          <w:numId w:val="20"/>
+        </w:numPr>
+        <w:rPr>
+          <w:rFonts w:ascii="Arial" w:hAnsi="Arial" w:cs="Arial"/>
+          <w:lang w:val="es-MX"/>
+        </w:rPr>
+      </w:pPr>
+      <w:r>
+        <w:rPr>
+          <w:rFonts w:ascii="Arial" w:hAnsi="Arial" w:cs="Arial"/>
+          <w:lang w:val="es-MX"/>
+        </w:rPr>
+        <w:t xml:space="preserve">Se dividió el modulo de funciones en 2, para que así tuviera sentido lo descrito en el informe(Constructoras y operadoras). </w:t>
       </w:r>
     </w:p>
     <w:p>
@@ -3814,7 +3903,7 @@
   <w:abstractNum w:abstractNumId="4" w15:restartNumberingAfterBreak="0">
     <w:nsid w:val="16FE5313"/>
     <w:multiLevelType w:val="hybridMultilevel"/>
-    <w:tmpl w:val="7444CF9E"/>
+    <w:tmpl w:val="FB36FFF4"/>
     <w:lvl w:ilvl="0" w:tplc="240A0005">
       <w:start w:val="1"/>
       <w:numFmt w:val="bullet"/>
@@ -4379,7 +4468,7 @@
   <w:abstractNum w:abstractNumId="9" w15:restartNumberingAfterBreak="0">
     <w:nsid w:val="28BF57DF"/>
     <w:multiLevelType w:val="hybridMultilevel"/>
-    <w:tmpl w:val="1BEEBC60"/>
+    <w:tmpl w:val="454848E0"/>
     <w:lvl w:ilvl="0" w:tplc="240A0001">
       <w:start w:val="1"/>
       <w:numFmt w:val="bullet"/>

</xml_diff>